<commit_message>
update expression adding stanford commencement speech 1
</commit_message>
<xml_diff>
--- a/english_learning/speech1.docx
+++ b/english_learning/speech1.docx
@@ -113,7 +113,23 @@
                 <w:rFonts w:ascii="Calibri" w:eastAsia="Times New Roman" w:hAnsi="Calibri" w:cs="Calibri"/>
                 <w:color w:val="000000"/>
               </w:rPr>
-              <w:t>- and championed the causes that ultimately led me to make my career in international affairs.</w:t>
+              <w:t xml:space="preserve">- </w:t>
+            </w:r>
+            <w:proofErr w:type="gramStart"/>
+            <w:r>
+              <w:rPr>
+                <w:rFonts w:ascii="Calibri" w:eastAsia="Times New Roman" w:hAnsi="Calibri" w:cs="Calibri"/>
+                <w:color w:val="000000"/>
+              </w:rPr>
+              <w:t>and</w:t>
+            </w:r>
+            <w:proofErr w:type="gramEnd"/>
+            <w:r>
+              <w:rPr>
+                <w:rFonts w:ascii="Calibri" w:eastAsia="Times New Roman" w:hAnsi="Calibri" w:cs="Calibri"/>
+                <w:color w:val="000000"/>
+              </w:rPr>
+              <w:t xml:space="preserve"> championed the causes that ultimately led me to make my career in international affairs.</w:t>
             </w:r>
           </w:p>
         </w:tc>
@@ -610,7 +626,23 @@
                 <w:rFonts w:ascii="Calibri" w:eastAsia="Times New Roman" w:hAnsi="Calibri" w:cs="Calibri"/>
                 <w:color w:val="000000"/>
               </w:rPr>
-              <w:t>… and number of women and Latinos has tripled.</w:t>
+              <w:t xml:space="preserve">… </w:t>
+            </w:r>
+            <w:proofErr w:type="gramStart"/>
+            <w:r>
+              <w:rPr>
+                <w:rFonts w:ascii="Calibri" w:eastAsia="Times New Roman" w:hAnsi="Calibri" w:cs="Calibri"/>
+                <w:color w:val="000000"/>
+              </w:rPr>
+              <w:t>and</w:t>
+            </w:r>
+            <w:proofErr w:type="gramEnd"/>
+            <w:r>
+              <w:rPr>
+                <w:rFonts w:ascii="Calibri" w:eastAsia="Times New Roman" w:hAnsi="Calibri" w:cs="Calibri"/>
+                <w:color w:val="000000"/>
+              </w:rPr>
+              <w:t xml:space="preserve"> number of women and Latinos has tripled.</w:t>
             </w:r>
           </w:p>
         </w:tc>
@@ -706,7 +738,23 @@
           <w:rFonts w:ascii="Calibri" w:eastAsia="Times New Roman" w:hAnsi="Calibri" w:cs="Calibri"/>
           <w:color w:val="000000"/>
         </w:rPr>
-        <w:t>… while billions are condemned to conflict, poverty, and repression.</w:t>
+        <w:t xml:space="preserve">… </w:t>
+      </w:r>
+      <w:proofErr w:type="gramStart"/>
+      <w:r>
+        <w:rPr>
+          <w:rFonts w:ascii="Calibri" w:eastAsia="Times New Roman" w:hAnsi="Calibri" w:cs="Calibri"/>
+          <w:color w:val="000000"/>
+        </w:rPr>
+        <w:t>while</w:t>
+      </w:r>
+      <w:proofErr w:type="gramEnd"/>
+      <w:r>
+        <w:rPr>
+          <w:rFonts w:ascii="Calibri" w:eastAsia="Times New Roman" w:hAnsi="Calibri" w:cs="Calibri"/>
+          <w:color w:val="000000"/>
+        </w:rPr>
+        <w:t xml:space="preserve"> billions are condemned to conflict, poverty, and repression.</w:t>
       </w:r>
     </w:p>
     <w:p>
@@ -809,32 +857,64 @@
           <w:rFonts w:ascii="Calibri" w:eastAsia="Times New Roman" w:hAnsi="Calibri" w:cs="Calibri"/>
           <w:color w:val="000000"/>
         </w:rPr>
-        <w:t>--- terrorism, pandemic disease, nuclear proliferation, criminal networks, climate change, genocide, and more.</w:t>
-      </w:r>
-    </w:p>
-    <w:p>
-      <w:pPr>
-        <w:spacing w:after="0" w:line="240" w:lineRule="auto"/>
-        <w:rPr>
-          <w:rFonts w:ascii="Calibri" w:eastAsia="Times New Roman" w:hAnsi="Calibri" w:cs="Calibri"/>
-          <w:color w:val="000000"/>
-        </w:rPr>
-      </w:pPr>
-    </w:p>
-    <w:p>
-      <w:pPr>
-        <w:spacing w:after="0" w:line="240" w:lineRule="auto"/>
-        <w:rPr>
-          <w:rFonts w:ascii="Calibri" w:eastAsia="Times New Roman" w:hAnsi="Calibri" w:cs="Calibri"/>
-          <w:color w:val="000000"/>
-        </w:rPr>
-      </w:pPr>
-      <w:r>
-        <w:rPr>
-          <w:rFonts w:ascii="Calibri" w:eastAsia="Times New Roman" w:hAnsi="Calibri" w:cs="Calibri"/>
-          <w:color w:val="000000"/>
-        </w:rPr>
-        <w:t>… to lift up the most vulnerable and to serve those with the least, …</w:t>
+        <w:t xml:space="preserve">--- </w:t>
+      </w:r>
+      <w:proofErr w:type="gramStart"/>
+      <w:r>
+        <w:rPr>
+          <w:rFonts w:ascii="Calibri" w:eastAsia="Times New Roman" w:hAnsi="Calibri" w:cs="Calibri"/>
+          <w:color w:val="000000"/>
+        </w:rPr>
+        <w:t>terrorism</w:t>
+      </w:r>
+      <w:proofErr w:type="gramEnd"/>
+      <w:r>
+        <w:rPr>
+          <w:rFonts w:ascii="Calibri" w:eastAsia="Times New Roman" w:hAnsi="Calibri" w:cs="Calibri"/>
+          <w:color w:val="000000"/>
+        </w:rPr>
+        <w:t>, pandemic disease, nuclear proliferation, criminal networks, climate change, genocide, and more.</w:t>
+      </w:r>
+    </w:p>
+    <w:p>
+      <w:pPr>
+        <w:spacing w:after="0" w:line="240" w:lineRule="auto"/>
+        <w:rPr>
+          <w:rFonts w:ascii="Calibri" w:eastAsia="Times New Roman" w:hAnsi="Calibri" w:cs="Calibri"/>
+          <w:color w:val="000000"/>
+        </w:rPr>
+      </w:pPr>
+    </w:p>
+    <w:p>
+      <w:pPr>
+        <w:spacing w:after="0" w:line="240" w:lineRule="auto"/>
+        <w:rPr>
+          <w:rFonts w:ascii="Calibri" w:eastAsia="Times New Roman" w:hAnsi="Calibri" w:cs="Calibri"/>
+          <w:color w:val="000000"/>
+        </w:rPr>
+      </w:pPr>
+      <w:r>
+        <w:rPr>
+          <w:rFonts w:ascii="Calibri" w:eastAsia="Times New Roman" w:hAnsi="Calibri" w:cs="Calibri"/>
+          <w:color w:val="000000"/>
+        </w:rPr>
+        <w:t xml:space="preserve">… </w:t>
+      </w:r>
+      <w:proofErr w:type="gramStart"/>
+      <w:r>
+        <w:rPr>
+          <w:rFonts w:ascii="Calibri" w:eastAsia="Times New Roman" w:hAnsi="Calibri" w:cs="Calibri"/>
+          <w:color w:val="000000"/>
+        </w:rPr>
+        <w:t>to</w:t>
+      </w:r>
+      <w:proofErr w:type="gramEnd"/>
+      <w:r>
+        <w:rPr>
+          <w:rFonts w:ascii="Calibri" w:eastAsia="Times New Roman" w:hAnsi="Calibri" w:cs="Calibri"/>
+          <w:color w:val="000000"/>
+        </w:rPr>
+        <w:t xml:space="preserve"> lift up the most vulnerable and to serve those with the least, …</w:t>
       </w:r>
     </w:p>
     <w:p>
@@ -861,12 +941,21 @@
           <w:color w:val="000000"/>
         </w:rPr>
       </w:pPr>
-      <w:r>
-        <w:rPr>
-          <w:rFonts w:ascii="Calibri" w:eastAsia="Times New Roman" w:hAnsi="Calibri" w:cs="Calibri"/>
-          <w:color w:val="000000"/>
-        </w:rPr>
-        <w:t>war-ravaged Angola in 1995</w:t>
+      <w:proofErr w:type="gramStart"/>
+      <w:r>
+        <w:rPr>
+          <w:rFonts w:ascii="Calibri" w:eastAsia="Times New Roman" w:hAnsi="Calibri" w:cs="Calibri"/>
+          <w:color w:val="000000"/>
+        </w:rPr>
+        <w:t>war-ravaged</w:t>
+      </w:r>
+      <w:proofErr w:type="gramEnd"/>
+      <w:r>
+        <w:rPr>
+          <w:rFonts w:ascii="Calibri" w:eastAsia="Times New Roman" w:hAnsi="Calibri" w:cs="Calibri"/>
+          <w:color w:val="000000"/>
+        </w:rPr>
+        <w:t xml:space="preserve"> Angola in 1995</w:t>
       </w:r>
     </w:p>
     <w:p>
@@ -893,28 +982,46 @@
           <w:color w:val="000000"/>
         </w:rPr>
       </w:pPr>
-      <w:r>
-        <w:rPr>
-          <w:rFonts w:ascii="Calibri" w:eastAsia="Times New Roman" w:hAnsi="Calibri" w:cs="Calibri"/>
-          <w:color w:val="000000"/>
-        </w:rPr>
-        <w:t>displaced person</w:t>
-      </w:r>
-    </w:p>
-    <w:p>
-      <w:pPr>
-        <w:spacing w:after="0" w:line="240" w:lineRule="auto"/>
-        <w:rPr>
-          <w:rFonts w:ascii="Calibri" w:eastAsia="Times New Roman" w:hAnsi="Calibri" w:cs="Calibri"/>
-          <w:color w:val="000000"/>
-        </w:rPr>
-      </w:pPr>
-      <w:r>
-        <w:rPr>
-          <w:rFonts w:ascii="Calibri" w:eastAsia="Times New Roman" w:hAnsi="Calibri" w:cs="Calibri"/>
-          <w:color w:val="000000"/>
-        </w:rPr>
-        <w:t>in the middle of nowhere</w:t>
+      <w:proofErr w:type="gramStart"/>
+      <w:r>
+        <w:rPr>
+          <w:rFonts w:ascii="Calibri" w:eastAsia="Times New Roman" w:hAnsi="Calibri" w:cs="Calibri"/>
+          <w:color w:val="000000"/>
+        </w:rPr>
+        <w:t>displaced</w:t>
+      </w:r>
+      <w:proofErr w:type="gramEnd"/>
+      <w:r>
+        <w:rPr>
+          <w:rFonts w:ascii="Calibri" w:eastAsia="Times New Roman" w:hAnsi="Calibri" w:cs="Calibri"/>
+          <w:color w:val="000000"/>
+        </w:rPr>
+        <w:t xml:space="preserve"> person</w:t>
+      </w:r>
+    </w:p>
+    <w:p>
+      <w:pPr>
+        <w:spacing w:after="0" w:line="240" w:lineRule="auto"/>
+        <w:rPr>
+          <w:rFonts w:ascii="Calibri" w:eastAsia="Times New Roman" w:hAnsi="Calibri" w:cs="Calibri"/>
+          <w:color w:val="000000"/>
+        </w:rPr>
+      </w:pPr>
+      <w:proofErr w:type="gramStart"/>
+      <w:r>
+        <w:rPr>
+          <w:rFonts w:ascii="Calibri" w:eastAsia="Times New Roman" w:hAnsi="Calibri" w:cs="Calibri"/>
+          <w:color w:val="000000"/>
+        </w:rPr>
+        <w:t>in</w:t>
+      </w:r>
+      <w:proofErr w:type="gramEnd"/>
+      <w:r>
+        <w:rPr>
+          <w:rFonts w:ascii="Calibri" w:eastAsia="Times New Roman" w:hAnsi="Calibri" w:cs="Calibri"/>
+          <w:color w:val="000000"/>
+        </w:rPr>
+        <w:t xml:space="preserve"> the middle of nowhere</w:t>
       </w:r>
     </w:p>
     <w:p>
@@ -932,112 +1039,652 @@
         </w:rPr>
         <w:t>He was perhaps 3 or</w:t>
       </w:r>
+      <w:r>
+        <w:rPr>
+          <w:rFonts w:ascii="Calibri" w:eastAsia="Times New Roman" w:hAnsi="Calibri" w:cs="Calibri"/>
+          <w:color w:val="000000"/>
+        </w:rPr>
+        <w:t xml:space="preserve"> 4 years old, with pencil-thin legs and a distended belly, and only a torn T-shirt to wear.</w:t>
+      </w:r>
+    </w:p>
+    <w:p>
+      <w:pPr>
+        <w:spacing w:after="0" w:line="240" w:lineRule="auto"/>
+        <w:rPr>
+          <w:rFonts w:ascii="Calibri" w:eastAsia="Times New Roman" w:hAnsi="Calibri" w:cs="Calibri"/>
+          <w:color w:val="000000"/>
+        </w:rPr>
+      </w:pPr>
+      <w:proofErr w:type="gramStart"/>
+      <w:r>
+        <w:rPr>
+          <w:rFonts w:ascii="Calibri" w:eastAsia="Times New Roman" w:hAnsi="Calibri" w:cs="Calibri"/>
+          <w:color w:val="000000"/>
+        </w:rPr>
+        <w:t>pencil</w:t>
+      </w:r>
+      <w:proofErr w:type="gramEnd"/>
+      <w:r>
+        <w:rPr>
+          <w:rFonts w:ascii="Calibri" w:eastAsia="Times New Roman" w:hAnsi="Calibri" w:cs="Calibri"/>
+          <w:color w:val="000000"/>
+        </w:rPr>
+        <w:t xml:space="preserve"> thin legs</w:t>
+      </w:r>
+    </w:p>
+    <w:p>
+      <w:pPr>
+        <w:spacing w:after="0" w:line="240" w:lineRule="auto"/>
+        <w:rPr>
+          <w:rFonts w:ascii="Calibri" w:eastAsia="Times New Roman" w:hAnsi="Calibri" w:cs="Calibri"/>
+          <w:color w:val="000000"/>
+        </w:rPr>
+      </w:pPr>
+      <w:proofErr w:type="gramStart"/>
+      <w:r>
+        <w:rPr>
+          <w:rFonts w:ascii="Calibri" w:eastAsia="Times New Roman" w:hAnsi="Calibri" w:cs="Calibri"/>
+          <w:color w:val="000000"/>
+        </w:rPr>
+        <w:t>a</w:t>
+      </w:r>
+      <w:proofErr w:type="gramEnd"/>
+      <w:r>
+        <w:rPr>
+          <w:rFonts w:ascii="Calibri" w:eastAsia="Times New Roman" w:hAnsi="Calibri" w:cs="Calibri"/>
+          <w:color w:val="000000"/>
+        </w:rPr>
+        <w:t xml:space="preserve"> distended belly</w:t>
+      </w:r>
+    </w:p>
+    <w:p>
+      <w:pPr>
+        <w:spacing w:after="0" w:line="240" w:lineRule="auto"/>
+        <w:rPr>
+          <w:rFonts w:ascii="Calibri" w:eastAsia="Times New Roman" w:hAnsi="Calibri" w:cs="Calibri"/>
+          <w:color w:val="000000"/>
+        </w:rPr>
+      </w:pPr>
+      <w:proofErr w:type="gramStart"/>
+      <w:r>
+        <w:rPr>
+          <w:rFonts w:ascii="Calibri" w:eastAsia="Times New Roman" w:hAnsi="Calibri" w:cs="Calibri"/>
+          <w:color w:val="000000"/>
+        </w:rPr>
+        <w:t>a</w:t>
+      </w:r>
+      <w:proofErr w:type="gramEnd"/>
+      <w:r>
+        <w:rPr>
+          <w:rFonts w:ascii="Calibri" w:eastAsia="Times New Roman" w:hAnsi="Calibri" w:cs="Calibri"/>
+          <w:color w:val="000000"/>
+        </w:rPr>
+        <w:t xml:space="preserve"> torn T-shirt to wear</w:t>
+      </w:r>
+    </w:p>
+    <w:p>
+      <w:pPr>
+        <w:spacing w:after="0" w:line="240" w:lineRule="auto"/>
+        <w:rPr>
+          <w:rFonts w:ascii="Calibri" w:eastAsia="Times New Roman" w:hAnsi="Calibri" w:cs="Calibri"/>
+          <w:color w:val="000000"/>
+        </w:rPr>
+      </w:pPr>
+      <w:proofErr w:type="gramStart"/>
+      <w:r>
+        <w:rPr>
+          <w:rFonts w:ascii="Calibri" w:eastAsia="Times New Roman" w:hAnsi="Calibri" w:cs="Calibri"/>
+          <w:color w:val="000000"/>
+        </w:rPr>
+        <w:t>the</w:t>
+      </w:r>
+      <w:proofErr w:type="gramEnd"/>
+      <w:r>
+        <w:rPr>
+          <w:rFonts w:ascii="Calibri" w:eastAsia="Times New Roman" w:hAnsi="Calibri" w:cs="Calibri"/>
+          <w:color w:val="000000"/>
+        </w:rPr>
+        <w:t xml:space="preserve"> most amazingly infectious smile</w:t>
+      </w:r>
+    </w:p>
+    <w:p>
+      <w:pPr>
+        <w:spacing w:after="0" w:line="240" w:lineRule="auto"/>
+        <w:rPr>
+          <w:rFonts w:ascii="Calibri" w:eastAsia="Times New Roman" w:hAnsi="Calibri" w:cs="Calibri"/>
+          <w:color w:val="000000"/>
+        </w:rPr>
+      </w:pPr>
+      <w:r>
+        <w:rPr>
+          <w:rFonts w:ascii="Calibri" w:eastAsia="Times New Roman" w:hAnsi="Calibri" w:cs="Calibri"/>
+          <w:color w:val="000000"/>
+        </w:rPr>
+        <w:t>The joy on his face remains etched in my mind to this day.</w:t>
+      </w:r>
+    </w:p>
+    <w:p>
+      <w:pPr>
+        <w:spacing w:after="0" w:line="240" w:lineRule="auto"/>
+        <w:rPr>
+          <w:rFonts w:ascii="Calibri" w:eastAsia="Times New Roman" w:hAnsi="Calibri" w:cs="Calibri"/>
+          <w:color w:val="000000"/>
+        </w:rPr>
+      </w:pPr>
+      <w:r>
+        <w:rPr>
+          <w:rFonts w:ascii="Calibri" w:eastAsia="Times New Roman" w:hAnsi="Calibri" w:cs="Calibri"/>
+          <w:color w:val="000000"/>
+        </w:rPr>
+        <w:lastRenderedPageBreak/>
+        <w:t>But he could well have become one the 9 million children under the age of 5 who die each year, mostly from preventable and treatable afflictions.</w:t>
+      </w:r>
+    </w:p>
+    <w:p>
+      <w:pPr>
+        <w:spacing w:after="0" w:line="240" w:lineRule="auto"/>
+        <w:rPr>
+          <w:rFonts w:ascii="Calibri" w:eastAsia="Times New Roman" w:hAnsi="Calibri" w:cs="Calibri"/>
+          <w:color w:val="000000"/>
+        </w:rPr>
+      </w:pPr>
+    </w:p>
+    <w:tbl>
+      <w:tblPr>
+        <w:tblW w:w="14640" w:type="dxa"/>
+        <w:tblLook w:val="04A0" w:firstRow="1" w:lastRow="0" w:firstColumn="1" w:lastColumn="0" w:noHBand="0" w:noVBand="1"/>
+      </w:tblPr>
+      <w:tblGrid>
+        <w:gridCol w:w="14640"/>
+      </w:tblGrid>
+      <w:tr>
+        <w:trPr>
+          <w:trHeight w:val="287"/>
+        </w:trPr>
+        <w:tc>
+          <w:tcPr>
+            <w:tcW w:w="14640" w:type="dxa"/>
+            <w:tcBorders>
+              <w:top w:val="nil"/>
+              <w:left w:val="nil"/>
+              <w:bottom w:val="nil"/>
+              <w:right w:val="nil"/>
+            </w:tcBorders>
+            <w:shd w:val="clear" w:color="auto" w:fill="auto"/>
+            <w:noWrap/>
+            <w:vAlign w:val="bottom"/>
+            <w:hideMark/>
+          </w:tcPr>
+          <w:p>
+            <w:pPr>
+              <w:spacing w:after="0" w:line="240" w:lineRule="auto"/>
+              <w:rPr>
+                <w:rFonts w:ascii="Calibri" w:eastAsia="Times New Roman" w:hAnsi="Calibri" w:cs="Calibri"/>
+                <w:color w:val="000000"/>
+              </w:rPr>
+            </w:pPr>
+            <w:r>
+              <w:rPr>
+                <w:rFonts w:ascii="Calibri" w:eastAsia="Times New Roman" w:hAnsi="Calibri" w:cs="Calibri"/>
+                <w:color w:val="000000"/>
+              </w:rPr>
+              <w:t>They are both children of God, of equal worth, equal consequence, and equal rights.</w:t>
+            </w:r>
+          </w:p>
+        </w:tc>
+      </w:tr>
+      <w:tr>
+        <w:trPr>
+          <w:trHeight w:val="287"/>
+        </w:trPr>
+        <w:tc>
+          <w:tcPr>
+            <w:tcW w:w="14640" w:type="dxa"/>
+            <w:tcBorders>
+              <w:top w:val="nil"/>
+              <w:left w:val="nil"/>
+              <w:bottom w:val="nil"/>
+              <w:right w:val="nil"/>
+            </w:tcBorders>
+            <w:shd w:val="clear" w:color="auto" w:fill="auto"/>
+            <w:noWrap/>
+            <w:vAlign w:val="bottom"/>
+            <w:hideMark/>
+          </w:tcPr>
+          <w:p>
+            <w:pPr>
+              <w:spacing w:after="0" w:line="240" w:lineRule="auto"/>
+              <w:rPr>
+                <w:rFonts w:ascii="Calibri" w:eastAsia="Times New Roman" w:hAnsi="Calibri" w:cs="Calibri"/>
+                <w:color w:val="000000"/>
+              </w:rPr>
+            </w:pPr>
+            <w:r>
+              <w:rPr>
+                <w:rFonts w:ascii="Calibri" w:eastAsia="Times New Roman" w:hAnsi="Calibri" w:cs="Calibri"/>
+                <w:color w:val="000000"/>
+              </w:rPr>
+              <w:t>That little boy's future is tied to ours; Our security is ultimately linked to his well-being.</w:t>
+            </w:r>
+          </w:p>
+        </w:tc>
+      </w:tr>
+      <w:tr>
+        <w:trPr>
+          <w:trHeight w:val="287"/>
+        </w:trPr>
+        <w:tc>
+          <w:tcPr>
+            <w:tcW w:w="14640" w:type="dxa"/>
+            <w:tcBorders>
+              <w:top w:val="nil"/>
+              <w:left w:val="nil"/>
+              <w:bottom w:val="nil"/>
+              <w:right w:val="nil"/>
+            </w:tcBorders>
+            <w:shd w:val="clear" w:color="auto" w:fill="auto"/>
+            <w:noWrap/>
+            <w:vAlign w:val="bottom"/>
+            <w:hideMark/>
+          </w:tcPr>
+          <w:p>
+            <w:pPr>
+              <w:spacing w:after="0" w:line="240" w:lineRule="auto"/>
+              <w:rPr>
+                <w:rFonts w:ascii="Calibri" w:eastAsia="Times New Roman" w:hAnsi="Calibri" w:cs="Calibri"/>
+                <w:color w:val="000000"/>
+              </w:rPr>
+            </w:pPr>
+            <w:r>
+              <w:rPr>
+                <w:rFonts w:ascii="Calibri" w:eastAsia="Times New Roman" w:hAnsi="Calibri" w:cs="Calibri"/>
+                <w:color w:val="000000"/>
+              </w:rPr>
+              <w:t>So we must shape the world that he deserves.</w:t>
+            </w:r>
+          </w:p>
+        </w:tc>
+      </w:tr>
+      <w:tr>
+        <w:trPr>
+          <w:trHeight w:val="287"/>
+        </w:trPr>
+        <w:tc>
+          <w:tcPr>
+            <w:tcW w:w="14640" w:type="dxa"/>
+            <w:tcBorders>
+              <w:top w:val="nil"/>
+              <w:left w:val="nil"/>
+              <w:bottom w:val="nil"/>
+              <w:right w:val="nil"/>
+            </w:tcBorders>
+            <w:shd w:val="clear" w:color="auto" w:fill="auto"/>
+            <w:noWrap/>
+            <w:vAlign w:val="bottom"/>
+            <w:hideMark/>
+          </w:tcPr>
+          <w:p>
+            <w:pPr>
+              <w:spacing w:after="0" w:line="240" w:lineRule="auto"/>
+              <w:rPr>
+                <w:rFonts w:ascii="Calibri" w:eastAsia="Times New Roman" w:hAnsi="Calibri" w:cs="Calibri"/>
+                <w:color w:val="000000"/>
+              </w:rPr>
+            </w:pPr>
+            <w:r>
+              <w:rPr>
+                <w:rFonts w:ascii="Calibri" w:eastAsia="Times New Roman" w:hAnsi="Calibri" w:cs="Calibri"/>
+                <w:color w:val="000000"/>
+              </w:rPr>
+              <w:t>Half of humanity lives on less than 2.5 dollars a day.</w:t>
+            </w:r>
+          </w:p>
+        </w:tc>
+      </w:tr>
+      <w:tr>
+        <w:trPr>
+          <w:trHeight w:val="287"/>
+        </w:trPr>
+        <w:tc>
+          <w:tcPr>
+            <w:tcW w:w="14640" w:type="dxa"/>
+            <w:tcBorders>
+              <w:top w:val="nil"/>
+              <w:left w:val="nil"/>
+              <w:bottom w:val="nil"/>
+              <w:right w:val="nil"/>
+            </w:tcBorders>
+            <w:shd w:val="clear" w:color="auto" w:fill="auto"/>
+            <w:noWrap/>
+            <w:vAlign w:val="bottom"/>
+            <w:hideMark/>
+          </w:tcPr>
+          <w:p>
+            <w:pPr>
+              <w:spacing w:after="0" w:line="240" w:lineRule="auto"/>
+              <w:rPr>
+                <w:rFonts w:ascii="Calibri" w:eastAsia="Times New Roman" w:hAnsi="Calibri" w:cs="Calibri"/>
+                <w:color w:val="000000"/>
+              </w:rPr>
+            </w:pPr>
+            <w:r>
+              <w:rPr>
+                <w:rFonts w:ascii="Calibri" w:eastAsia="Times New Roman" w:hAnsi="Calibri" w:cs="Calibri"/>
+                <w:color w:val="000000"/>
+              </w:rPr>
+              <w:t>That child deserves a world without extreme hunger and dependence that it fosters.</w:t>
+            </w:r>
+          </w:p>
+        </w:tc>
+      </w:tr>
+      <w:tr>
+        <w:trPr>
+          <w:trHeight w:val="287"/>
+        </w:trPr>
+        <w:tc>
+          <w:tcPr>
+            <w:tcW w:w="14640" w:type="dxa"/>
+            <w:tcBorders>
+              <w:top w:val="nil"/>
+              <w:left w:val="nil"/>
+              <w:bottom w:val="nil"/>
+              <w:right w:val="nil"/>
+            </w:tcBorders>
+            <w:shd w:val="clear" w:color="auto" w:fill="auto"/>
+            <w:noWrap/>
+            <w:vAlign w:val="bottom"/>
+            <w:hideMark/>
+          </w:tcPr>
+          <w:p>
+            <w:pPr>
+              <w:spacing w:after="0" w:line="240" w:lineRule="auto"/>
+              <w:rPr>
+                <w:rFonts w:ascii="Calibri" w:eastAsia="Times New Roman" w:hAnsi="Calibri" w:cs="Calibri"/>
+                <w:color w:val="000000"/>
+              </w:rPr>
+            </w:pPr>
+            <w:r>
+              <w:rPr>
+                <w:rFonts w:ascii="Calibri" w:eastAsia="Times New Roman" w:hAnsi="Calibri" w:cs="Calibri"/>
+                <w:color w:val="000000"/>
+              </w:rPr>
+              <w:t>Agricultural research has produced stronger crops that yield more, adapt faster, and better resist drought, disease, and pests.</w:t>
+            </w:r>
+          </w:p>
+        </w:tc>
+      </w:tr>
+      <w:tr>
+        <w:trPr>
+          <w:trHeight w:val="287"/>
+        </w:trPr>
+        <w:tc>
+          <w:tcPr>
+            <w:tcW w:w="14640" w:type="dxa"/>
+            <w:tcBorders>
+              <w:top w:val="nil"/>
+              <w:left w:val="nil"/>
+              <w:bottom w:val="nil"/>
+              <w:right w:val="nil"/>
+            </w:tcBorders>
+            <w:shd w:val="clear" w:color="auto" w:fill="auto"/>
+            <w:noWrap/>
+            <w:vAlign w:val="bottom"/>
+            <w:hideMark/>
+          </w:tcPr>
+          <w:p>
+            <w:pPr>
+              <w:spacing w:after="0" w:line="240" w:lineRule="auto"/>
+              <w:rPr>
+                <w:rFonts w:ascii="Calibri" w:eastAsia="Times New Roman" w:hAnsi="Calibri" w:cs="Calibri"/>
+                <w:color w:val="000000"/>
+              </w:rPr>
+            </w:pPr>
+            <w:r>
+              <w:rPr>
+                <w:rFonts w:ascii="Calibri" w:eastAsia="Times New Roman" w:hAnsi="Calibri" w:cs="Calibri"/>
+                <w:color w:val="000000"/>
+              </w:rPr>
+              <w:t>Yet Africa's crop production remains the lowest in the world. With your generation's leadership and ingenuity, you can make it the highest.</w:t>
+            </w:r>
+          </w:p>
+        </w:tc>
+      </w:tr>
+      <w:tr>
+        <w:trPr>
+          <w:trHeight w:val="287"/>
+        </w:trPr>
+        <w:tc>
+          <w:tcPr>
+            <w:tcW w:w="14640" w:type="dxa"/>
+            <w:tcBorders>
+              <w:top w:val="nil"/>
+              <w:left w:val="nil"/>
+              <w:bottom w:val="nil"/>
+              <w:right w:val="nil"/>
+            </w:tcBorders>
+            <w:shd w:val="clear" w:color="auto" w:fill="auto"/>
+            <w:noWrap/>
+            <w:vAlign w:val="bottom"/>
+            <w:hideMark/>
+          </w:tcPr>
+          <w:p>
+            <w:pPr>
+              <w:spacing w:after="0" w:line="240" w:lineRule="auto"/>
+              <w:rPr>
+                <w:rFonts w:ascii="Calibri" w:eastAsia="Times New Roman" w:hAnsi="Calibri" w:cs="Calibri"/>
+                <w:color w:val="000000"/>
+              </w:rPr>
+            </w:pPr>
+            <w:r>
+              <w:rPr>
+                <w:rFonts w:ascii="Calibri" w:eastAsia="Times New Roman" w:hAnsi="Calibri" w:cs="Calibri"/>
+                <w:color w:val="000000"/>
+              </w:rPr>
+              <w:t>a quality education</w:t>
+            </w:r>
+          </w:p>
+        </w:tc>
+      </w:tr>
+      <w:tr>
+        <w:trPr>
+          <w:trHeight w:val="287"/>
+        </w:trPr>
+        <w:tc>
+          <w:tcPr>
+            <w:tcW w:w="14640" w:type="dxa"/>
+            <w:tcBorders>
+              <w:top w:val="nil"/>
+              <w:left w:val="nil"/>
+              <w:bottom w:val="nil"/>
+              <w:right w:val="nil"/>
+            </w:tcBorders>
+            <w:shd w:val="clear" w:color="auto" w:fill="auto"/>
+            <w:noWrap/>
+            <w:vAlign w:val="bottom"/>
+            <w:hideMark/>
+          </w:tcPr>
+          <w:p>
+            <w:pPr>
+              <w:spacing w:after="0" w:line="240" w:lineRule="auto"/>
+              <w:rPr>
+                <w:rFonts w:ascii="Calibri" w:eastAsia="Times New Roman" w:hAnsi="Calibri" w:cs="Calibri"/>
+                <w:color w:val="000000"/>
+              </w:rPr>
+            </w:pPr>
+            <w:r>
+              <w:rPr>
+                <w:rFonts w:ascii="Calibri" w:eastAsia="Times New Roman" w:hAnsi="Calibri" w:cs="Calibri"/>
+                <w:color w:val="000000"/>
+              </w:rPr>
+              <w:t>human trafficking</w:t>
+            </w:r>
+          </w:p>
+        </w:tc>
+      </w:tr>
+      <w:tr>
+        <w:trPr>
+          <w:trHeight w:val="287"/>
+        </w:trPr>
+        <w:tc>
+          <w:tcPr>
+            <w:tcW w:w="14640" w:type="dxa"/>
+            <w:tcBorders>
+              <w:top w:val="nil"/>
+              <w:left w:val="nil"/>
+              <w:bottom w:val="nil"/>
+              <w:right w:val="nil"/>
+            </w:tcBorders>
+            <w:shd w:val="clear" w:color="auto" w:fill="auto"/>
+            <w:noWrap/>
+            <w:vAlign w:val="bottom"/>
+            <w:hideMark/>
+          </w:tcPr>
+          <w:p>
+            <w:pPr>
+              <w:spacing w:after="0" w:line="240" w:lineRule="auto"/>
+              <w:rPr>
+                <w:rFonts w:ascii="Calibri" w:eastAsia="Times New Roman" w:hAnsi="Calibri" w:cs="Calibri"/>
+                <w:color w:val="000000"/>
+              </w:rPr>
+            </w:pPr>
+            <w:r>
+              <w:rPr>
+                <w:rFonts w:ascii="Calibri" w:eastAsia="Times New Roman" w:hAnsi="Calibri" w:cs="Calibri"/>
+                <w:color w:val="000000"/>
+              </w:rPr>
+              <w:t>new cures for old plagues</w:t>
+            </w:r>
+          </w:p>
+        </w:tc>
+      </w:tr>
+      <w:tr>
+        <w:trPr>
+          <w:trHeight w:val="287"/>
+        </w:trPr>
+        <w:tc>
+          <w:tcPr>
+            <w:tcW w:w="14640" w:type="dxa"/>
+            <w:tcBorders>
+              <w:top w:val="nil"/>
+              <w:left w:val="nil"/>
+              <w:bottom w:val="nil"/>
+              <w:right w:val="nil"/>
+            </w:tcBorders>
+            <w:shd w:val="clear" w:color="auto" w:fill="auto"/>
+            <w:noWrap/>
+            <w:vAlign w:val="bottom"/>
+            <w:hideMark/>
+          </w:tcPr>
+          <w:p>
+            <w:pPr>
+              <w:spacing w:after="0" w:line="240" w:lineRule="auto"/>
+              <w:rPr>
+                <w:rFonts w:ascii="Calibri" w:eastAsia="Times New Roman" w:hAnsi="Calibri" w:cs="Calibri"/>
+                <w:color w:val="000000"/>
+              </w:rPr>
+            </w:pPr>
+            <w:r>
+              <w:rPr>
+                <w:rFonts w:ascii="Calibri" w:eastAsia="Times New Roman" w:hAnsi="Calibri" w:cs="Calibri"/>
+                <w:color w:val="000000"/>
+              </w:rPr>
+              <w:t>new vaccines for tuberculosis</w:t>
+            </w:r>
+          </w:p>
+        </w:tc>
+      </w:tr>
+      <w:tr>
+        <w:trPr>
+          <w:trHeight w:val="287"/>
+        </w:trPr>
+        <w:tc>
+          <w:tcPr>
+            <w:tcW w:w="14640" w:type="dxa"/>
+            <w:tcBorders>
+              <w:top w:val="nil"/>
+              <w:left w:val="nil"/>
+              <w:bottom w:val="nil"/>
+              <w:right w:val="nil"/>
+            </w:tcBorders>
+            <w:shd w:val="clear" w:color="auto" w:fill="auto"/>
+            <w:noWrap/>
+            <w:vAlign w:val="bottom"/>
+            <w:hideMark/>
+          </w:tcPr>
+          <w:p>
+            <w:pPr>
+              <w:spacing w:after="0" w:line="240" w:lineRule="auto"/>
+              <w:rPr>
+                <w:rFonts w:ascii="Calibri" w:eastAsia="Times New Roman" w:hAnsi="Calibri" w:cs="Calibri"/>
+                <w:color w:val="000000"/>
+              </w:rPr>
+            </w:pPr>
+            <w:r>
+              <w:rPr>
+                <w:rFonts w:ascii="Calibri" w:eastAsia="Times New Roman" w:hAnsi="Calibri" w:cs="Calibri"/>
+                <w:color w:val="000000"/>
+              </w:rPr>
+              <w:t>smart therapies that kill cancer cells and leave their healthy neighbors untouched</w:t>
+            </w:r>
+          </w:p>
+        </w:tc>
+      </w:tr>
+      <w:tr>
+        <w:trPr>
+          <w:trHeight w:val="287"/>
+        </w:trPr>
+        <w:tc>
+          <w:tcPr>
+            <w:tcW w:w="14640" w:type="dxa"/>
+            <w:tcBorders>
+              <w:top w:val="nil"/>
+              <w:left w:val="nil"/>
+              <w:bottom w:val="nil"/>
+              <w:right w:val="nil"/>
+            </w:tcBorders>
+            <w:shd w:val="clear" w:color="auto" w:fill="auto"/>
+            <w:noWrap/>
+            <w:vAlign w:val="bottom"/>
+            <w:hideMark/>
+          </w:tcPr>
+          <w:p>
+            <w:pPr>
+              <w:spacing w:after="0" w:line="240" w:lineRule="auto"/>
+              <w:rPr>
+                <w:rFonts w:ascii="Calibri" w:eastAsia="Times New Roman" w:hAnsi="Calibri" w:cs="Calibri"/>
+                <w:color w:val="000000"/>
+              </w:rPr>
+            </w:pPr>
+            <w:proofErr w:type="gramStart"/>
+            <w:r>
+              <w:rPr>
+                <w:rFonts w:ascii="Calibri" w:eastAsia="Times New Roman" w:hAnsi="Calibri" w:cs="Calibri"/>
+                <w:color w:val="000000"/>
+              </w:rPr>
+              <w:t>needle-free</w:t>
+            </w:r>
+            <w:proofErr w:type="gramEnd"/>
+            <w:r>
+              <w:rPr>
+                <w:rFonts w:ascii="Calibri" w:eastAsia="Times New Roman" w:hAnsi="Calibri" w:cs="Calibri"/>
+                <w:color w:val="000000"/>
+              </w:rPr>
+              <w:t xml:space="preserve"> immunizations to stop pandemics in their tracks.</w:t>
+            </w:r>
+          </w:p>
+        </w:tc>
+      </w:tr>
+    </w:tbl>
+    <w:p>
+      <w:pPr>
+        <w:spacing w:after="0" w:line="240" w:lineRule="auto"/>
+        <w:rPr>
+          <w:rFonts w:ascii="Calibri" w:eastAsia="Times New Roman" w:hAnsi="Calibri" w:cs="Calibri"/>
+          <w:color w:val="000000"/>
+        </w:rPr>
+      </w:pPr>
       <w:bookmarkStart w:id="0" w:name="_GoBack"/>
       <w:bookmarkEnd w:id="0"/>
-      <w:r>
-        <w:rPr>
-          <w:rFonts w:ascii="Calibri" w:eastAsia="Times New Roman" w:hAnsi="Calibri" w:cs="Calibri"/>
-          <w:color w:val="000000"/>
-        </w:rPr>
-        <w:t xml:space="preserve"> 4 years old, with pencil-thin legs and a distended belly, and only a torn T-shirt to wear.</w:t>
-      </w:r>
-    </w:p>
-    <w:p>
-      <w:pPr>
-        <w:spacing w:after="0" w:line="240" w:lineRule="auto"/>
-        <w:rPr>
-          <w:rFonts w:ascii="Calibri" w:eastAsia="Times New Roman" w:hAnsi="Calibri" w:cs="Calibri"/>
-          <w:color w:val="000000"/>
-        </w:rPr>
-      </w:pPr>
-      <w:r>
-        <w:rPr>
-          <w:rFonts w:ascii="Calibri" w:eastAsia="Times New Roman" w:hAnsi="Calibri" w:cs="Calibri"/>
-          <w:color w:val="000000"/>
-        </w:rPr>
-        <w:t>pencil thin legs</w:t>
-      </w:r>
-    </w:p>
-    <w:p>
-      <w:pPr>
-        <w:spacing w:after="0" w:line="240" w:lineRule="auto"/>
-        <w:rPr>
-          <w:rFonts w:ascii="Calibri" w:eastAsia="Times New Roman" w:hAnsi="Calibri" w:cs="Calibri"/>
-          <w:color w:val="000000"/>
-        </w:rPr>
-      </w:pPr>
-      <w:r>
-        <w:rPr>
-          <w:rFonts w:ascii="Calibri" w:eastAsia="Times New Roman" w:hAnsi="Calibri" w:cs="Calibri"/>
-          <w:color w:val="000000"/>
-        </w:rPr>
-        <w:t>a distended belly</w:t>
-      </w:r>
-    </w:p>
-    <w:p>
-      <w:pPr>
-        <w:spacing w:after="0" w:line="240" w:lineRule="auto"/>
-        <w:rPr>
-          <w:rFonts w:ascii="Calibri" w:eastAsia="Times New Roman" w:hAnsi="Calibri" w:cs="Calibri"/>
-          <w:color w:val="000000"/>
-        </w:rPr>
-      </w:pPr>
-      <w:r>
-        <w:rPr>
-          <w:rFonts w:ascii="Calibri" w:eastAsia="Times New Roman" w:hAnsi="Calibri" w:cs="Calibri"/>
-          <w:color w:val="000000"/>
-        </w:rPr>
-        <w:t>a torn T-shirt to wear</w:t>
-      </w:r>
-    </w:p>
-    <w:p>
-      <w:pPr>
-        <w:spacing w:after="0" w:line="240" w:lineRule="auto"/>
-        <w:rPr>
-          <w:rFonts w:ascii="Calibri" w:eastAsia="Times New Roman" w:hAnsi="Calibri" w:cs="Calibri"/>
-          <w:color w:val="000000"/>
-        </w:rPr>
-      </w:pPr>
-      <w:r>
-        <w:rPr>
-          <w:rFonts w:ascii="Calibri" w:eastAsia="Times New Roman" w:hAnsi="Calibri" w:cs="Calibri"/>
-          <w:color w:val="000000"/>
-        </w:rPr>
-        <w:t>the most amazingly infectious smile</w:t>
-      </w:r>
-    </w:p>
-    <w:p>
-      <w:pPr>
-        <w:spacing w:after="0" w:line="240" w:lineRule="auto"/>
-        <w:rPr>
-          <w:rFonts w:ascii="Calibri" w:eastAsia="Times New Roman" w:hAnsi="Calibri" w:cs="Calibri"/>
-          <w:color w:val="000000"/>
-        </w:rPr>
-      </w:pPr>
-      <w:r>
-        <w:rPr>
-          <w:rFonts w:ascii="Calibri" w:eastAsia="Times New Roman" w:hAnsi="Calibri" w:cs="Calibri"/>
-          <w:color w:val="000000"/>
-        </w:rPr>
-        <w:t>The joy on his face remains etched in my mind to this day.</w:t>
-      </w:r>
-    </w:p>
-    <w:p>
-      <w:pPr>
-        <w:spacing w:after="0" w:line="240" w:lineRule="auto"/>
-        <w:rPr>
-          <w:rFonts w:ascii="Calibri" w:eastAsia="Times New Roman" w:hAnsi="Calibri" w:cs="Calibri"/>
-          <w:color w:val="000000"/>
-        </w:rPr>
-      </w:pPr>
-      <w:r>
-        <w:rPr>
-          <w:rFonts w:ascii="Calibri" w:eastAsia="Times New Roman" w:hAnsi="Calibri" w:cs="Calibri"/>
-          <w:color w:val="000000"/>
-        </w:rPr>
-        <w:lastRenderedPageBreak/>
-        <w:t>But he could well have become one the 9 million children under the age of 5 who die each year, mostly from preventable and treatable afflictions.</w:t>
-      </w:r>
     </w:p>
     <w:sectPr>
       <w:pgSz w:w="12240" w:h="15840"/>

</xml_diff>